<commit_message>
interpreter done, zrobiony paskudnie i problem ze wszystkie instanje tej samej klasy (i jej potomka) wspoldziela pola. Jutro jeszcze na to popatrze i poprawie  :>
</commit_message>
<xml_diff>
--- a/gramatyka.docx
+++ b/gramatyka.docx
@@ -4,155 +4,6 @@
   <w:body>
     <w:p>
       <w:pPr>
-        <w:spacing w:after="0"/>
-        <w:rPr>
-          <w:lang w:val="en-US"/>
-        </w:rPr>
-      </w:pPr>
-      <w:r>
-        <w:rPr>
-          <w:lang w:val="en-US"/>
-        </w:rPr>
-        <w:t>TODO:</w:t>
-      </w:r>
-      <w:r>
-        <w:rPr>
-          <w:lang w:val="en-US"/>
-        </w:rPr>
-        <w:t xml:space="preserve"> </w:t>
-      </w:r>
-    </w:p>
-    <w:p>
-      <w:pPr>
-        <w:pStyle w:val="ListParagraph"/>
-        <w:numPr>
-          <w:ilvl w:val="0"/>
-          <w:numId w:val="1"/>
-        </w:numPr>
-        <w:spacing w:after="0"/>
-        <w:rPr>
-          <w:lang w:val="en-US"/>
-        </w:rPr>
-      </w:pPr>
-      <w:r>
-        <w:rPr>
-          <w:lang w:val="en-US"/>
-        </w:rPr>
-        <w:t>Scanner</w:t>
-      </w:r>
-      <w:r>
-        <w:rPr>
-          <w:lang w:val="en-US"/>
-        </w:rPr>
-        <w:t xml:space="preserve">   (</w:t>
-      </w:r>
-      <w:proofErr w:type="gramStart"/>
-      <w:r>
-        <w:rPr>
-          <w:lang w:val="en-US"/>
-        </w:rPr>
-        <w:t>DONE ?</w:t>
-      </w:r>
-      <w:proofErr w:type="gramEnd"/>
-      <w:r>
-        <w:rPr>
-          <w:lang w:val="en-US"/>
-        </w:rPr>
-        <w:t xml:space="preserve"> )</w:t>
-      </w:r>
-    </w:p>
-    <w:p>
-      <w:pPr>
-        <w:pStyle w:val="ListParagraph"/>
-        <w:numPr>
-          <w:ilvl w:val="0"/>
-          <w:numId w:val="1"/>
-        </w:numPr>
-        <w:spacing w:after="0"/>
-        <w:rPr>
-          <w:lang w:val="en-US"/>
-        </w:rPr>
-      </w:pPr>
-      <w:r>
-        <w:rPr>
-          <w:lang w:val="en-US"/>
-        </w:rPr>
-        <w:t>AST</w:t>
-      </w:r>
-      <w:r>
-        <w:rPr>
-          <w:lang w:val="en-US"/>
-        </w:rPr>
-        <w:t xml:space="preserve"> (DONE?)</w:t>
-      </w:r>
-    </w:p>
-    <w:p>
-      <w:pPr>
-        <w:pStyle w:val="ListParagraph"/>
-        <w:numPr>
-          <w:ilvl w:val="0"/>
-          <w:numId w:val="1"/>
-        </w:numPr>
-        <w:spacing w:after="0"/>
-        <w:rPr>
-          <w:lang w:val="en-US"/>
-        </w:rPr>
-      </w:pPr>
-      <w:r>
-        <w:rPr>
-          <w:lang w:val="en-US"/>
-        </w:rPr>
-        <w:t>Parser</w:t>
-      </w:r>
-      <w:r>
-        <w:rPr>
-          <w:lang w:val="en-US"/>
-        </w:rPr>
-        <w:t xml:space="preserve"> (DONE?)</w:t>
-      </w:r>
-    </w:p>
-    <w:p>
-      <w:pPr>
-        <w:pStyle w:val="ListParagraph"/>
-        <w:numPr>
-          <w:ilvl w:val="0"/>
-          <w:numId w:val="1"/>
-        </w:numPr>
-        <w:spacing w:after="0"/>
-        <w:rPr>
-          <w:lang w:val="en-US"/>
-        </w:rPr>
-      </w:pPr>
-      <w:proofErr w:type="spellStart"/>
-      <w:r>
-        <w:rPr>
-          <w:lang w:val="en-US"/>
-        </w:rPr>
-        <w:t>TypeChecker</w:t>
-      </w:r>
-      <w:proofErr w:type="spellEnd"/>
-    </w:p>
-    <w:p>
-      <w:pPr>
-        <w:pStyle w:val="ListParagraph"/>
-        <w:numPr>
-          <w:ilvl w:val="0"/>
-          <w:numId w:val="1"/>
-        </w:numPr>
-        <w:spacing w:after="0"/>
-        <w:rPr>
-          <w:lang w:val="en-US"/>
-        </w:rPr>
-      </w:pPr>
-      <w:r>
-        <w:rPr>
-          <w:lang w:val="en-US"/>
-        </w:rPr>
-        <w:t>Interpreter</w:t>
-      </w:r>
-    </w:p>
-    <w:p>
-      <w:pPr>
         <w:rPr>
           <w:b/>
           <w:lang w:val="en-US"/>
@@ -160,22 +11,6 @@
       </w:pPr>
       <w:bookmarkStart w:id="0" w:name="_GoBack"/>
       <w:bookmarkEnd w:id="0"/>
-    </w:p>
-    <w:p>
-      <w:pPr>
-        <w:rPr>
-          <w:b/>
-          <w:lang w:val="en-US"/>
-        </w:rPr>
-      </w:pPr>
-    </w:p>
-    <w:p>
-      <w:pPr>
-        <w:rPr>
-          <w:b/>
-          <w:lang w:val="en-US"/>
-        </w:rPr>
-      </w:pPr>
       <w:proofErr w:type="gramStart"/>
       <w:r>
         <w:rPr>
@@ -858,45 +693,551 @@
         <w:rPr>
           <w:lang w:val="en-US"/>
         </w:rPr>
+        <w:t>instruction</w:t>
+      </w:r>
+      <w:proofErr w:type="gramEnd"/>
+      <w:r>
+        <w:rPr>
+          <w:lang w:val="en-US"/>
+        </w:rPr>
+        <w:t xml:space="preserve"> -&gt; </w:t>
+      </w:r>
+      <w:proofErr w:type="spellStart"/>
+      <w:r>
+        <w:rPr>
+          <w:lang w:val="en-US"/>
+        </w:rPr>
+        <w:t>continue_instr</w:t>
+      </w:r>
+      <w:proofErr w:type="spellEnd"/>
+    </w:p>
+    <w:p>
+      <w:pPr>
+        <w:rPr>
+          <w:lang w:val="en-US"/>
+        </w:rPr>
+      </w:pPr>
+      <w:proofErr w:type="gramStart"/>
+      <w:r>
+        <w:rPr>
+          <w:lang w:val="en-US"/>
+        </w:rPr>
+        <w:t>instruction</w:t>
+      </w:r>
+      <w:proofErr w:type="gramEnd"/>
+      <w:r>
+        <w:rPr>
+          <w:lang w:val="en-US"/>
+        </w:rPr>
+        <w:t xml:space="preserve"> -&gt; </w:t>
+      </w:r>
+      <w:proofErr w:type="spellStart"/>
+      <w:r>
+        <w:rPr>
+          <w:lang w:val="en-US"/>
+        </w:rPr>
+        <w:t>compound_instr</w:t>
+      </w:r>
+      <w:proofErr w:type="spellEnd"/>
+    </w:p>
+    <w:p>
+      <w:pPr>
+        <w:rPr>
+          <w:lang w:val="en-US"/>
+        </w:rPr>
+      </w:pPr>
+      <w:proofErr w:type="spellStart"/>
+      <w:r>
+        <w:rPr>
+          <w:lang w:val="en-US"/>
+        </w:rPr>
+        <w:t>print_instr</w:t>
+      </w:r>
+      <w:proofErr w:type="spellEnd"/>
+      <w:r>
+        <w:rPr>
+          <w:lang w:val="en-US"/>
+        </w:rPr>
+        <w:t xml:space="preserve"> -&gt; PRINT </w:t>
+      </w:r>
+      <w:proofErr w:type="gramStart"/>
+      <w:r>
+        <w:rPr>
+          <w:lang w:val="en-US"/>
+        </w:rPr>
+        <w:t>expression ;</w:t>
+      </w:r>
+      <w:proofErr w:type="gramEnd"/>
+    </w:p>
+    <w:p>
+      <w:pPr>
+        <w:rPr>
+          <w:lang w:val="en-US"/>
+        </w:rPr>
+      </w:pPr>
+      <w:proofErr w:type="spellStart"/>
+      <w:r>
+        <w:rPr>
+          <w:lang w:val="en-US"/>
+        </w:rPr>
+        <w:t>print_instr</w:t>
+      </w:r>
+      <w:proofErr w:type="spellEnd"/>
+      <w:r>
+        <w:rPr>
+          <w:lang w:val="en-US"/>
+        </w:rPr>
+        <w:t xml:space="preserve"> -&gt; PRINT </w:t>
+      </w:r>
+      <w:proofErr w:type="gramStart"/>
+      <w:r>
+        <w:rPr>
+          <w:lang w:val="en-US"/>
+        </w:rPr>
+        <w:t>error ;</w:t>
+      </w:r>
+      <w:proofErr w:type="gramEnd"/>
+    </w:p>
+    <w:p>
+      <w:pPr>
+        <w:rPr>
+          <w:lang w:val="en-US"/>
+        </w:rPr>
+      </w:pPr>
+      <w:proofErr w:type="spellStart"/>
+      <w:r>
+        <w:rPr>
+          <w:lang w:val="en-US"/>
+        </w:rPr>
+        <w:t>labeled_instr</w:t>
+      </w:r>
+      <w:proofErr w:type="spellEnd"/>
+      <w:r>
+        <w:rPr>
+          <w:lang w:val="en-US"/>
+        </w:rPr>
+        <w:t xml:space="preserve"> -&gt; </w:t>
+      </w:r>
+      <w:proofErr w:type="gramStart"/>
+      <w:r>
+        <w:rPr>
+          <w:lang w:val="en-US"/>
+        </w:rPr>
+        <w:t>ID :</w:t>
+      </w:r>
+      <w:proofErr w:type="gramEnd"/>
+      <w:r>
+        <w:rPr>
+          <w:lang w:val="en-US"/>
+        </w:rPr>
+        <w:t xml:space="preserve"> instruction</w:t>
+      </w:r>
+    </w:p>
+    <w:p>
+      <w:pPr>
+        <w:rPr>
+          <w:b/>
+          <w:lang w:val="en-US"/>
+        </w:rPr>
+      </w:pPr>
+      <w:proofErr w:type="gramStart"/>
+      <w:r>
+        <w:rPr>
+          <w:b/>
+          <w:lang w:val="en-US"/>
+        </w:rPr>
         <w:lastRenderedPageBreak/>
-        <w:t>instruction</w:t>
-      </w:r>
-      <w:proofErr w:type="gramEnd"/>
+        <w:t>assignment</w:t>
+      </w:r>
+      <w:proofErr w:type="gramEnd"/>
+      <w:r>
+        <w:rPr>
+          <w:b/>
+          <w:lang w:val="en-US"/>
+        </w:rPr>
+        <w:t xml:space="preserve"> -&gt; access = expression ;</w:t>
+      </w:r>
+    </w:p>
+    <w:p>
+      <w:pPr>
+        <w:rPr>
+          <w:b/>
+          <w:lang w:val="en-US"/>
+        </w:rPr>
+      </w:pPr>
+      <w:proofErr w:type="gramStart"/>
+      <w:r>
+        <w:rPr>
+          <w:b/>
+          <w:lang w:val="en-US"/>
+        </w:rPr>
+        <w:t>access</w:t>
+      </w:r>
+      <w:proofErr w:type="gramEnd"/>
+      <w:r>
+        <w:rPr>
+          <w:b/>
+          <w:lang w:val="en-US"/>
+        </w:rPr>
+        <w:t xml:space="preserve"> -&gt; ID</w:t>
+      </w:r>
+    </w:p>
+    <w:p>
+      <w:pPr>
+        <w:rPr>
+          <w:b/>
+          <w:lang w:val="en-US"/>
+        </w:rPr>
+      </w:pPr>
+      <w:proofErr w:type="gramStart"/>
+      <w:r>
+        <w:rPr>
+          <w:b/>
+          <w:lang w:val="en-US"/>
+        </w:rPr>
+        <w:t>access</w:t>
+      </w:r>
+      <w:proofErr w:type="gramEnd"/>
+      <w:r>
+        <w:rPr>
+          <w:b/>
+          <w:lang w:val="en-US"/>
+        </w:rPr>
+        <w:t xml:space="preserve"> -&gt; ID.ID</w:t>
+      </w:r>
+    </w:p>
+    <w:p>
+      <w:pPr>
+        <w:rPr>
+          <w:lang w:val="en-US"/>
+        </w:rPr>
+      </w:pPr>
+      <w:proofErr w:type="spellStart"/>
+      <w:r>
+        <w:rPr>
+          <w:lang w:val="en-US"/>
+        </w:rPr>
+        <w:t>choice_instr</w:t>
+      </w:r>
+      <w:proofErr w:type="spellEnd"/>
+      <w:r>
+        <w:rPr>
+          <w:lang w:val="en-US"/>
+        </w:rPr>
+        <w:t xml:space="preserve"> -&gt; IF </w:t>
+      </w:r>
+      <w:proofErr w:type="gramStart"/>
+      <w:r>
+        <w:rPr>
+          <w:lang w:val="en-US"/>
+        </w:rPr>
+        <w:t>( condition</w:t>
+      </w:r>
+      <w:proofErr w:type="gramEnd"/>
+      <w:r>
+        <w:rPr>
+          <w:lang w:val="en-US"/>
+        </w:rPr>
+        <w:t xml:space="preserve"> ) instruction</w:t>
+      </w:r>
+    </w:p>
+    <w:p>
+      <w:pPr>
+        <w:rPr>
+          <w:lang w:val="en-US"/>
+        </w:rPr>
+      </w:pPr>
+      <w:proofErr w:type="spellStart"/>
+      <w:r>
+        <w:rPr>
+          <w:lang w:val="en-US"/>
+        </w:rPr>
+        <w:t>choice_instr</w:t>
+      </w:r>
+      <w:proofErr w:type="spellEnd"/>
+      <w:r>
+        <w:rPr>
+          <w:lang w:val="en-US"/>
+        </w:rPr>
+        <w:t xml:space="preserve"> -&gt; IF </w:t>
+      </w:r>
+      <w:proofErr w:type="gramStart"/>
+      <w:r>
+        <w:rPr>
+          <w:lang w:val="en-US"/>
+        </w:rPr>
+        <w:t>( condition</w:t>
+      </w:r>
+      <w:proofErr w:type="gramEnd"/>
+      <w:r>
+        <w:rPr>
+          <w:lang w:val="en-US"/>
+        </w:rPr>
+        <w:t xml:space="preserve"> ) instruction ELSE instruction</w:t>
+      </w:r>
+    </w:p>
+    <w:p>
+      <w:pPr>
+        <w:rPr>
+          <w:lang w:val="en-US"/>
+        </w:rPr>
+      </w:pPr>
+      <w:proofErr w:type="spellStart"/>
+      <w:r>
+        <w:rPr>
+          <w:lang w:val="en-US"/>
+        </w:rPr>
+        <w:t>choice_instr</w:t>
+      </w:r>
+      <w:proofErr w:type="spellEnd"/>
+      <w:r>
+        <w:rPr>
+          <w:lang w:val="en-US"/>
+        </w:rPr>
+        <w:t xml:space="preserve"> -&gt; IF </w:t>
+      </w:r>
+      <w:proofErr w:type="gramStart"/>
+      <w:r>
+        <w:rPr>
+          <w:lang w:val="en-US"/>
+        </w:rPr>
+        <w:t>( error</w:t>
+      </w:r>
+      <w:proofErr w:type="gramEnd"/>
+      <w:r>
+        <w:rPr>
+          <w:lang w:val="en-US"/>
+        </w:rPr>
+        <w:t xml:space="preserve"> ) instruction</w:t>
+      </w:r>
+    </w:p>
+    <w:p>
+      <w:pPr>
+        <w:rPr>
+          <w:lang w:val="en-US"/>
+        </w:rPr>
+      </w:pPr>
+      <w:proofErr w:type="spellStart"/>
+      <w:r>
+        <w:rPr>
+          <w:lang w:val="en-US"/>
+        </w:rPr>
+        <w:t>choice_instr</w:t>
+      </w:r>
+      <w:proofErr w:type="spellEnd"/>
+      <w:r>
+        <w:rPr>
+          <w:lang w:val="en-US"/>
+        </w:rPr>
+        <w:t xml:space="preserve"> -&gt; IF </w:t>
+      </w:r>
+      <w:proofErr w:type="gramStart"/>
+      <w:r>
+        <w:rPr>
+          <w:lang w:val="en-US"/>
+        </w:rPr>
+        <w:t>( error</w:t>
+      </w:r>
+      <w:proofErr w:type="gramEnd"/>
+      <w:r>
+        <w:rPr>
+          <w:lang w:val="en-US"/>
+        </w:rPr>
+        <w:t xml:space="preserve"> ) instruction ELSE instruction</w:t>
+      </w:r>
+    </w:p>
+    <w:p>
+      <w:pPr>
+        <w:rPr>
+          <w:lang w:val="en-US"/>
+        </w:rPr>
+      </w:pPr>
+      <w:proofErr w:type="spellStart"/>
+      <w:r>
+        <w:rPr>
+          <w:lang w:val="en-US"/>
+        </w:rPr>
+        <w:t>while_instr</w:t>
+      </w:r>
+      <w:proofErr w:type="spellEnd"/>
+      <w:r>
+        <w:rPr>
+          <w:lang w:val="en-US"/>
+        </w:rPr>
+        <w:t xml:space="preserve"> -&gt; WHILE </w:t>
+      </w:r>
+      <w:proofErr w:type="gramStart"/>
+      <w:r>
+        <w:rPr>
+          <w:lang w:val="en-US"/>
+        </w:rPr>
+        <w:t>( condition</w:t>
+      </w:r>
+      <w:proofErr w:type="gramEnd"/>
+      <w:r>
+        <w:rPr>
+          <w:lang w:val="en-US"/>
+        </w:rPr>
+        <w:t xml:space="preserve"> ) instruction</w:t>
+      </w:r>
+    </w:p>
+    <w:p>
+      <w:pPr>
+        <w:rPr>
+          <w:lang w:val="en-US"/>
+        </w:rPr>
+      </w:pPr>
+      <w:proofErr w:type="spellStart"/>
+      <w:r>
+        <w:rPr>
+          <w:lang w:val="en-US"/>
+        </w:rPr>
+        <w:t>while_instr</w:t>
+      </w:r>
+      <w:proofErr w:type="spellEnd"/>
+      <w:r>
+        <w:rPr>
+          <w:lang w:val="en-US"/>
+        </w:rPr>
+        <w:t xml:space="preserve"> -&gt; WHILE </w:t>
+      </w:r>
+      <w:proofErr w:type="gramStart"/>
+      <w:r>
+        <w:rPr>
+          <w:lang w:val="en-US"/>
+        </w:rPr>
+        <w:t>( error</w:t>
+      </w:r>
+      <w:proofErr w:type="gramEnd"/>
+      <w:r>
+        <w:rPr>
+          <w:lang w:val="en-US"/>
+        </w:rPr>
+        <w:t xml:space="preserve"> ) instruction</w:t>
+      </w:r>
+    </w:p>
+    <w:p>
+      <w:pPr>
+        <w:rPr>
+          <w:lang w:val="en-US"/>
+        </w:rPr>
+      </w:pPr>
+      <w:proofErr w:type="spellStart"/>
+      <w:r>
+        <w:rPr>
+          <w:lang w:val="en-US"/>
+        </w:rPr>
+        <w:t>repeat_instr</w:t>
+      </w:r>
+      <w:proofErr w:type="spellEnd"/>
+      <w:r>
+        <w:rPr>
+          <w:lang w:val="en-US"/>
+        </w:rPr>
+        <w:t xml:space="preserve"> -&gt; REPEAT instructions UNTIL </w:t>
+      </w:r>
+      <w:proofErr w:type="gramStart"/>
+      <w:r>
+        <w:rPr>
+          <w:lang w:val="en-US"/>
+        </w:rPr>
+        <w:t>condition ;</w:t>
+      </w:r>
+      <w:proofErr w:type="gramEnd"/>
+    </w:p>
+    <w:p>
+      <w:pPr>
+        <w:rPr>
+          <w:lang w:val="en-US"/>
+        </w:rPr>
+      </w:pPr>
+      <w:proofErr w:type="spellStart"/>
+      <w:r>
+        <w:rPr>
+          <w:lang w:val="en-US"/>
+        </w:rPr>
+        <w:t>return_instr</w:t>
+      </w:r>
+      <w:proofErr w:type="spellEnd"/>
+      <w:r>
+        <w:rPr>
+          <w:lang w:val="en-US"/>
+        </w:rPr>
+        <w:t xml:space="preserve"> -&gt; RETURN </w:t>
+      </w:r>
+      <w:proofErr w:type="gramStart"/>
+      <w:r>
+        <w:rPr>
+          <w:lang w:val="en-US"/>
+        </w:rPr>
+        <w:t>expression ;</w:t>
+      </w:r>
+      <w:proofErr w:type="gramEnd"/>
+    </w:p>
+    <w:p>
+      <w:pPr>
+        <w:rPr>
+          <w:lang w:val="en-US"/>
+        </w:rPr>
+      </w:pPr>
+      <w:proofErr w:type="spellStart"/>
+      <w:r>
+        <w:rPr>
+          <w:lang w:val="en-US"/>
+        </w:rPr>
+        <w:t>continue_instr</w:t>
+      </w:r>
+      <w:proofErr w:type="spellEnd"/>
       <w:r>
         <w:rPr>
           <w:lang w:val="en-US"/>
         </w:rPr>
         <w:t xml:space="preserve"> -&gt; </w:t>
       </w:r>
-      <w:proofErr w:type="spellStart"/>
-      <w:r>
-        <w:rPr>
-          <w:lang w:val="en-US"/>
-        </w:rPr>
-        <w:t>continue_instr</w:t>
-      </w:r>
-      <w:proofErr w:type="spellEnd"/>
-    </w:p>
-    <w:p>
-      <w:pPr>
-        <w:rPr>
-          <w:lang w:val="en-US"/>
-        </w:rPr>
-      </w:pPr>
-      <w:proofErr w:type="gramStart"/>
-      <w:r>
-        <w:rPr>
-          <w:lang w:val="en-US"/>
-        </w:rPr>
-        <w:t>instruction</w:t>
-      </w:r>
-      <w:proofErr w:type="gramEnd"/>
+      <w:proofErr w:type="gramStart"/>
+      <w:r>
+        <w:rPr>
+          <w:lang w:val="en-US"/>
+        </w:rPr>
+        <w:t>CONTINUE ;</w:t>
+      </w:r>
+      <w:proofErr w:type="gramEnd"/>
+    </w:p>
+    <w:p>
+      <w:pPr>
+        <w:rPr>
+          <w:lang w:val="en-US"/>
+        </w:rPr>
+      </w:pPr>
+      <w:proofErr w:type="spellStart"/>
+      <w:r>
+        <w:rPr>
+          <w:lang w:val="en-US"/>
+        </w:rPr>
+        <w:t>break_instr</w:t>
+      </w:r>
+      <w:proofErr w:type="spellEnd"/>
       <w:r>
         <w:rPr>
           <w:lang w:val="en-US"/>
         </w:rPr>
         <w:t xml:space="preserve"> -&gt; </w:t>
       </w:r>
+      <w:proofErr w:type="gramStart"/>
+      <w:r>
+        <w:rPr>
+          <w:lang w:val="en-US"/>
+        </w:rPr>
+        <w:t>BREAK ;</w:t>
+      </w:r>
+      <w:proofErr w:type="gramEnd"/>
+    </w:p>
+    <w:p>
+      <w:pPr>
+        <w:rPr>
+          <w:lang w:val="en-US"/>
+        </w:rPr>
+      </w:pPr>
       <w:proofErr w:type="spellStart"/>
       <w:r>
         <w:rPr>
@@ -905,79 +1246,6 @@
         <w:t>compound_instr</w:t>
       </w:r>
       <w:proofErr w:type="spellEnd"/>
-    </w:p>
-    <w:p>
-      <w:pPr>
-        <w:rPr>
-          <w:lang w:val="en-US"/>
-        </w:rPr>
-      </w:pPr>
-      <w:proofErr w:type="spellStart"/>
-      <w:r>
-        <w:rPr>
-          <w:lang w:val="en-US"/>
-        </w:rPr>
-        <w:t>print_instr</w:t>
-      </w:r>
-      <w:proofErr w:type="spellEnd"/>
-      <w:r>
-        <w:rPr>
-          <w:lang w:val="en-US"/>
-        </w:rPr>
-        <w:t xml:space="preserve"> -&gt; PRINT </w:t>
-      </w:r>
-      <w:proofErr w:type="gramStart"/>
-      <w:r>
-        <w:rPr>
-          <w:lang w:val="en-US"/>
-        </w:rPr>
-        <w:t>expression ;</w:t>
-      </w:r>
-      <w:proofErr w:type="gramEnd"/>
-    </w:p>
-    <w:p>
-      <w:pPr>
-        <w:rPr>
-          <w:lang w:val="en-US"/>
-        </w:rPr>
-      </w:pPr>
-      <w:proofErr w:type="spellStart"/>
-      <w:r>
-        <w:rPr>
-          <w:lang w:val="en-US"/>
-        </w:rPr>
-        <w:t>print_instr</w:t>
-      </w:r>
-      <w:proofErr w:type="spellEnd"/>
-      <w:r>
-        <w:rPr>
-          <w:lang w:val="en-US"/>
-        </w:rPr>
-        <w:t xml:space="preserve"> -&gt; PRINT </w:t>
-      </w:r>
-      <w:proofErr w:type="gramStart"/>
-      <w:r>
-        <w:rPr>
-          <w:lang w:val="en-US"/>
-        </w:rPr>
-        <w:t>error ;</w:t>
-      </w:r>
-      <w:proofErr w:type="gramEnd"/>
-    </w:p>
-    <w:p>
-      <w:pPr>
-        <w:rPr>
-          <w:lang w:val="en-US"/>
-        </w:rPr>
-      </w:pPr>
-      <w:proofErr w:type="spellStart"/>
-      <w:r>
-        <w:rPr>
-          <w:lang w:val="en-US"/>
-        </w:rPr>
-        <w:t>labeled_instr</w:t>
-      </w:r>
-      <w:proofErr w:type="spellEnd"/>
       <w:r>
         <w:rPr>
           <w:lang w:val="en-US"/>
@@ -989,478 +1257,127 @@
         <w:rPr>
           <w:lang w:val="en-US"/>
         </w:rPr>
-        <w:t>ID :</w:t>
-      </w:r>
-      <w:proofErr w:type="gramEnd"/>
-      <w:r>
-        <w:rPr>
-          <w:lang w:val="en-US"/>
-        </w:rPr>
-        <w:t xml:space="preserve"> instruction</w:t>
-      </w:r>
-    </w:p>
-    <w:p>
-      <w:pPr>
-        <w:rPr>
-          <w:b/>
-          <w:lang w:val="en-US"/>
-        </w:rPr>
-      </w:pPr>
-      <w:proofErr w:type="gramStart"/>
-      <w:r>
-        <w:rPr>
-          <w:b/>
-          <w:lang w:val="en-US"/>
-        </w:rPr>
-        <w:t>assignment</w:t>
-      </w:r>
-      <w:proofErr w:type="gramEnd"/>
-      <w:r>
-        <w:rPr>
-          <w:b/>
-          <w:lang w:val="en-US"/>
-        </w:rPr>
-        <w:t xml:space="preserve"> -&gt; access = expression ;</w:t>
-      </w:r>
-    </w:p>
-    <w:p>
-      <w:pPr>
-        <w:rPr>
-          <w:b/>
-          <w:lang w:val="en-US"/>
-        </w:rPr>
-      </w:pPr>
-      <w:proofErr w:type="gramStart"/>
-      <w:r>
-        <w:rPr>
-          <w:b/>
-          <w:lang w:val="en-US"/>
-        </w:rPr>
-        <w:t>access</w:t>
-      </w:r>
-      <w:proofErr w:type="gramEnd"/>
-      <w:r>
-        <w:rPr>
-          <w:b/>
-          <w:lang w:val="en-US"/>
-        </w:rPr>
-        <w:t xml:space="preserve"> -&gt; ID</w:t>
-      </w:r>
-    </w:p>
-    <w:p>
-      <w:pPr>
-        <w:rPr>
-          <w:b/>
-          <w:lang w:val="en-US"/>
-        </w:rPr>
-      </w:pPr>
-      <w:proofErr w:type="gramStart"/>
-      <w:r>
-        <w:rPr>
-          <w:b/>
-          <w:lang w:val="en-US"/>
-        </w:rPr>
-        <w:t>access</w:t>
-      </w:r>
-      <w:proofErr w:type="gramEnd"/>
-      <w:r>
-        <w:rPr>
-          <w:b/>
-          <w:lang w:val="en-US"/>
-        </w:rPr>
-        <w:t xml:space="preserve"> -&gt; ID.ID</w:t>
-      </w:r>
-    </w:p>
-    <w:p>
-      <w:pPr>
-        <w:rPr>
-          <w:lang w:val="en-US"/>
-        </w:rPr>
-      </w:pPr>
-      <w:proofErr w:type="spellStart"/>
-      <w:r>
-        <w:rPr>
-          <w:lang w:val="en-US"/>
-        </w:rPr>
-        <w:t>choice_instr</w:t>
-      </w:r>
-      <w:proofErr w:type="spellEnd"/>
-      <w:r>
-        <w:rPr>
-          <w:lang w:val="en-US"/>
-        </w:rPr>
-        <w:t xml:space="preserve"> -&gt; IF </w:t>
-      </w:r>
-      <w:proofErr w:type="gramStart"/>
-      <w:r>
-        <w:rPr>
-          <w:lang w:val="en-US"/>
-        </w:rPr>
-        <w:t>( condition</w:t>
-      </w:r>
-      <w:proofErr w:type="gramEnd"/>
-      <w:r>
-        <w:rPr>
-          <w:lang w:val="en-US"/>
-        </w:rPr>
-        <w:t xml:space="preserve"> ) instruction</w:t>
-      </w:r>
-    </w:p>
-    <w:p>
-      <w:pPr>
-        <w:rPr>
-          <w:lang w:val="en-US"/>
-        </w:rPr>
-      </w:pPr>
-      <w:proofErr w:type="spellStart"/>
-      <w:r>
-        <w:rPr>
-          <w:lang w:val="en-US"/>
-        </w:rPr>
-        <w:t>choice_instr</w:t>
-      </w:r>
-      <w:proofErr w:type="spellEnd"/>
-      <w:r>
-        <w:rPr>
-          <w:lang w:val="en-US"/>
-        </w:rPr>
-        <w:t xml:space="preserve"> -&gt; IF </w:t>
-      </w:r>
-      <w:proofErr w:type="gramStart"/>
-      <w:r>
-        <w:rPr>
-          <w:lang w:val="en-US"/>
-        </w:rPr>
-        <w:t>( condition</w:t>
-      </w:r>
-      <w:proofErr w:type="gramEnd"/>
-      <w:r>
-        <w:rPr>
-          <w:lang w:val="en-US"/>
-        </w:rPr>
-        <w:t xml:space="preserve"> ) instruction ELSE instruction</w:t>
-      </w:r>
-    </w:p>
-    <w:p>
-      <w:pPr>
-        <w:rPr>
-          <w:lang w:val="en-US"/>
-        </w:rPr>
-      </w:pPr>
-      <w:proofErr w:type="spellStart"/>
-      <w:r>
-        <w:rPr>
-          <w:lang w:val="en-US"/>
-        </w:rPr>
-        <w:t>choice_instr</w:t>
-      </w:r>
-      <w:proofErr w:type="spellEnd"/>
-      <w:r>
-        <w:rPr>
-          <w:lang w:val="en-US"/>
-        </w:rPr>
-        <w:t xml:space="preserve"> -&gt; IF </w:t>
-      </w:r>
-      <w:proofErr w:type="gramStart"/>
-      <w:r>
-        <w:rPr>
-          <w:lang w:val="en-US"/>
-        </w:rPr>
-        <w:t>( error</w:t>
-      </w:r>
-      <w:proofErr w:type="gramEnd"/>
-      <w:r>
-        <w:rPr>
-          <w:lang w:val="en-US"/>
-        </w:rPr>
-        <w:t xml:space="preserve"> ) instruction</w:t>
-      </w:r>
-    </w:p>
-    <w:p>
-      <w:pPr>
-        <w:rPr>
-          <w:lang w:val="en-US"/>
-        </w:rPr>
-      </w:pPr>
-      <w:proofErr w:type="spellStart"/>
-      <w:r>
-        <w:rPr>
-          <w:lang w:val="en-US"/>
-        </w:rPr>
-        <w:t>choice_instr</w:t>
-      </w:r>
-      <w:proofErr w:type="spellEnd"/>
-      <w:r>
-        <w:rPr>
-          <w:lang w:val="en-US"/>
-        </w:rPr>
-        <w:t xml:space="preserve"> -&gt; IF </w:t>
-      </w:r>
-      <w:proofErr w:type="gramStart"/>
-      <w:r>
-        <w:rPr>
-          <w:lang w:val="en-US"/>
-        </w:rPr>
-        <w:t>( error</w:t>
-      </w:r>
-      <w:proofErr w:type="gramEnd"/>
-      <w:r>
-        <w:rPr>
-          <w:lang w:val="en-US"/>
-        </w:rPr>
-        <w:t xml:space="preserve"> ) instruction ELSE instruction</w:t>
-      </w:r>
-    </w:p>
-    <w:p>
-      <w:pPr>
-        <w:rPr>
-          <w:lang w:val="en-US"/>
-        </w:rPr>
-      </w:pPr>
-      <w:proofErr w:type="spellStart"/>
-      <w:r>
-        <w:rPr>
-          <w:lang w:val="en-US"/>
-        </w:rPr>
-        <w:t>while_instr</w:t>
-      </w:r>
-      <w:proofErr w:type="spellEnd"/>
-      <w:r>
-        <w:rPr>
-          <w:lang w:val="en-US"/>
-        </w:rPr>
-        <w:t xml:space="preserve"> -&gt; WHILE </w:t>
-      </w:r>
-      <w:proofErr w:type="gramStart"/>
-      <w:r>
-        <w:rPr>
-          <w:lang w:val="en-US"/>
-        </w:rPr>
-        <w:t>( condition</w:t>
-      </w:r>
-      <w:proofErr w:type="gramEnd"/>
-      <w:r>
-        <w:rPr>
-          <w:lang w:val="en-US"/>
-        </w:rPr>
-        <w:t xml:space="preserve"> ) instruction</w:t>
-      </w:r>
-    </w:p>
-    <w:p>
-      <w:pPr>
-        <w:rPr>
-          <w:lang w:val="en-US"/>
-        </w:rPr>
-      </w:pPr>
-      <w:proofErr w:type="spellStart"/>
-      <w:r>
-        <w:rPr>
-          <w:lang w:val="en-US"/>
-        </w:rPr>
-        <w:t>while_instr</w:t>
-      </w:r>
-      <w:proofErr w:type="spellEnd"/>
-      <w:r>
-        <w:rPr>
-          <w:lang w:val="en-US"/>
-        </w:rPr>
-        <w:t xml:space="preserve"> -&gt; WHILE </w:t>
-      </w:r>
-      <w:proofErr w:type="gramStart"/>
-      <w:r>
-        <w:rPr>
-          <w:lang w:val="en-US"/>
-        </w:rPr>
-        <w:t>( error</w:t>
-      </w:r>
-      <w:proofErr w:type="gramEnd"/>
-      <w:r>
-        <w:rPr>
-          <w:lang w:val="en-US"/>
-        </w:rPr>
-        <w:t xml:space="preserve"> ) instruction</w:t>
-      </w:r>
-    </w:p>
-    <w:p>
-      <w:pPr>
-        <w:rPr>
-          <w:lang w:val="en-US"/>
-        </w:rPr>
-      </w:pPr>
-      <w:proofErr w:type="spellStart"/>
-      <w:r>
-        <w:rPr>
-          <w:lang w:val="en-US"/>
-        </w:rPr>
-        <w:t>repeat_instr</w:t>
-      </w:r>
-      <w:proofErr w:type="spellEnd"/>
-      <w:r>
-        <w:rPr>
-          <w:lang w:val="en-US"/>
-        </w:rPr>
-        <w:t xml:space="preserve"> -&gt; REPEAT instructions UNTIL </w:t>
-      </w:r>
-      <w:proofErr w:type="gramStart"/>
-      <w:r>
-        <w:rPr>
-          <w:lang w:val="en-US"/>
-        </w:rPr>
-        <w:t>condition ;</w:t>
-      </w:r>
-      <w:proofErr w:type="gramEnd"/>
-    </w:p>
-    <w:p>
-      <w:pPr>
-        <w:rPr>
-          <w:lang w:val="en-US"/>
-        </w:rPr>
-      </w:pPr>
-      <w:proofErr w:type="spellStart"/>
-      <w:r>
-        <w:rPr>
-          <w:lang w:val="en-US"/>
-        </w:rPr>
-        <w:t>return_instr</w:t>
-      </w:r>
-      <w:proofErr w:type="spellEnd"/>
-      <w:r>
-        <w:rPr>
-          <w:lang w:val="en-US"/>
-        </w:rPr>
-        <w:t xml:space="preserve"> -&gt; RETURN </w:t>
-      </w:r>
-      <w:proofErr w:type="gramStart"/>
-      <w:r>
-        <w:rPr>
-          <w:lang w:val="en-US"/>
-        </w:rPr>
-        <w:t>expression ;</w:t>
-      </w:r>
-      <w:proofErr w:type="gramEnd"/>
-    </w:p>
-    <w:p>
-      <w:pPr>
-        <w:rPr>
-          <w:lang w:val="en-US"/>
-        </w:rPr>
-      </w:pPr>
-      <w:proofErr w:type="spellStart"/>
-      <w:r>
-        <w:rPr>
-          <w:lang w:val="en-US"/>
-        </w:rPr>
-        <w:t>continue_instr</w:t>
-      </w:r>
-      <w:proofErr w:type="spellEnd"/>
+        <w:t>{ declarations</w:t>
+      </w:r>
+      <w:proofErr w:type="gramEnd"/>
+      <w:r>
+        <w:rPr>
+          <w:lang w:val="en-US"/>
+        </w:rPr>
+        <w:t xml:space="preserve"> instructions }</w:t>
+      </w:r>
+    </w:p>
+    <w:p>
+      <w:pPr>
+        <w:rPr>
+          <w:lang w:val="en-US"/>
+        </w:rPr>
+      </w:pPr>
+      <w:proofErr w:type="gramStart"/>
+      <w:r>
+        <w:rPr>
+          <w:lang w:val="en-US"/>
+        </w:rPr>
+        <w:t>condition</w:t>
+      </w:r>
+      <w:proofErr w:type="gramEnd"/>
+      <w:r>
+        <w:rPr>
+          <w:lang w:val="en-US"/>
+        </w:rPr>
+        <w:t xml:space="preserve"> -&gt; expression</w:t>
+      </w:r>
+    </w:p>
+    <w:p>
+      <w:pPr>
+        <w:rPr>
+          <w:lang w:val="en-US"/>
+        </w:rPr>
+      </w:pPr>
+      <w:proofErr w:type="spellStart"/>
+      <w:proofErr w:type="gramStart"/>
+      <w:r>
+        <w:rPr>
+          <w:lang w:val="en-US"/>
+        </w:rPr>
+        <w:t>const</w:t>
+      </w:r>
+      <w:proofErr w:type="spellEnd"/>
+      <w:proofErr w:type="gramEnd"/>
+      <w:r>
+        <w:rPr>
+          <w:lang w:val="en-US"/>
+        </w:rPr>
+        <w:t xml:space="preserve"> -&gt; INTEGER</w:t>
+      </w:r>
+    </w:p>
+    <w:p>
+      <w:pPr>
+        <w:rPr>
+          <w:lang w:val="en-US"/>
+        </w:rPr>
+      </w:pPr>
+      <w:proofErr w:type="spellStart"/>
+      <w:proofErr w:type="gramStart"/>
+      <w:r>
+        <w:rPr>
+          <w:lang w:val="en-US"/>
+        </w:rPr>
+        <w:t>const</w:t>
+      </w:r>
+      <w:proofErr w:type="spellEnd"/>
+      <w:proofErr w:type="gramEnd"/>
+      <w:r>
+        <w:rPr>
+          <w:lang w:val="en-US"/>
+        </w:rPr>
+        <w:t xml:space="preserve"> -&gt; FLOAT</w:t>
+      </w:r>
+    </w:p>
+    <w:p>
+      <w:pPr>
+        <w:rPr>
+          <w:lang w:val="en-US"/>
+        </w:rPr>
+      </w:pPr>
+      <w:proofErr w:type="spellStart"/>
+      <w:proofErr w:type="gramStart"/>
+      <w:r>
+        <w:rPr>
+          <w:lang w:val="en-US"/>
+        </w:rPr>
+        <w:t>const</w:t>
+      </w:r>
+      <w:proofErr w:type="spellEnd"/>
+      <w:proofErr w:type="gramEnd"/>
+      <w:r>
+        <w:rPr>
+          <w:lang w:val="en-US"/>
+        </w:rPr>
+        <w:t xml:space="preserve"> -&gt; STRING</w:t>
+      </w:r>
+    </w:p>
+    <w:p>
+      <w:pPr>
+        <w:rPr>
+          <w:lang w:val="en-US"/>
+        </w:rPr>
+      </w:pPr>
+      <w:proofErr w:type="gramStart"/>
+      <w:r>
+        <w:rPr>
+          <w:lang w:val="en-US"/>
+        </w:rPr>
+        <w:t>expression</w:t>
+      </w:r>
+      <w:proofErr w:type="gramEnd"/>
       <w:r>
         <w:rPr>
           <w:lang w:val="en-US"/>
         </w:rPr>
         <w:t xml:space="preserve"> -&gt; </w:t>
       </w:r>
-      <w:proofErr w:type="gramStart"/>
-      <w:r>
-        <w:rPr>
-          <w:lang w:val="en-US"/>
-        </w:rPr>
-        <w:t>CONTINUE ;</w:t>
-      </w:r>
-      <w:proofErr w:type="gramEnd"/>
-    </w:p>
-    <w:p>
-      <w:pPr>
-        <w:rPr>
-          <w:lang w:val="en-US"/>
-        </w:rPr>
-      </w:pPr>
-      <w:proofErr w:type="spellStart"/>
-      <w:r>
-        <w:rPr>
-          <w:lang w:val="en-US"/>
-        </w:rPr>
-        <w:t>break_instr</w:t>
-      </w:r>
-      <w:proofErr w:type="spellEnd"/>
-      <w:r>
-        <w:rPr>
-          <w:lang w:val="en-US"/>
-        </w:rPr>
-        <w:t xml:space="preserve"> -&gt; </w:t>
-      </w:r>
-      <w:proofErr w:type="gramStart"/>
-      <w:r>
-        <w:rPr>
-          <w:lang w:val="en-US"/>
-        </w:rPr>
-        <w:t>BREAK ;</w:t>
-      </w:r>
-      <w:proofErr w:type="gramEnd"/>
-    </w:p>
-    <w:p>
-      <w:pPr>
-        <w:rPr>
-          <w:lang w:val="en-US"/>
-        </w:rPr>
-      </w:pPr>
-      <w:proofErr w:type="spellStart"/>
-      <w:r>
-        <w:rPr>
-          <w:lang w:val="en-US"/>
-        </w:rPr>
-        <w:t>compound_instr</w:t>
-      </w:r>
-      <w:proofErr w:type="spellEnd"/>
-      <w:r>
-        <w:rPr>
-          <w:lang w:val="en-US"/>
-        </w:rPr>
-        <w:t xml:space="preserve"> -&gt; </w:t>
-      </w:r>
-      <w:proofErr w:type="gramStart"/>
-      <w:r>
-        <w:rPr>
-          <w:lang w:val="en-US"/>
-        </w:rPr>
-        <w:t>{ declarations</w:t>
-      </w:r>
-      <w:proofErr w:type="gramEnd"/>
-      <w:r>
-        <w:rPr>
-          <w:lang w:val="en-US"/>
-        </w:rPr>
-        <w:t xml:space="preserve"> instructions }</w:t>
-      </w:r>
-    </w:p>
-    <w:p>
-      <w:pPr>
-        <w:rPr>
-          <w:lang w:val="en-US"/>
-        </w:rPr>
-      </w:pPr>
-      <w:proofErr w:type="gramStart"/>
-      <w:r>
-        <w:rPr>
-          <w:lang w:val="en-US"/>
-        </w:rPr>
-        <w:t>condition</w:t>
-      </w:r>
-      <w:proofErr w:type="gramEnd"/>
-      <w:r>
-        <w:rPr>
-          <w:lang w:val="en-US"/>
-        </w:rPr>
-        <w:t xml:space="preserve"> -&gt; expression</w:t>
-      </w:r>
-    </w:p>
-    <w:p>
-      <w:pPr>
-        <w:rPr>
-          <w:lang w:val="en-US"/>
-        </w:rPr>
-      </w:pPr>
-      <w:proofErr w:type="spellStart"/>
-      <w:proofErr w:type="gramStart"/>
+      <w:proofErr w:type="spellStart"/>
       <w:r>
         <w:rPr>
           <w:lang w:val="en-US"/>
@@ -1468,69 +1385,18 @@
         <w:t>const</w:t>
       </w:r>
       <w:proofErr w:type="spellEnd"/>
-      <w:proofErr w:type="gramEnd"/>
-      <w:r>
-        <w:rPr>
-          <w:lang w:val="en-US"/>
-        </w:rPr>
-        <w:t xml:space="preserve"> -&gt; INTEGER</w:t>
-      </w:r>
-    </w:p>
-    <w:p>
-      <w:pPr>
-        <w:rPr>
-          <w:lang w:val="en-US"/>
-        </w:rPr>
-      </w:pPr>
-      <w:proofErr w:type="spellStart"/>
-      <w:proofErr w:type="gramStart"/>
-      <w:r>
-        <w:rPr>
-          <w:lang w:val="en-US"/>
-        </w:rPr>
-        <w:t>const</w:t>
-      </w:r>
-      <w:proofErr w:type="spellEnd"/>
-      <w:proofErr w:type="gramEnd"/>
-      <w:r>
-        <w:rPr>
-          <w:lang w:val="en-US"/>
-        </w:rPr>
-        <w:t xml:space="preserve"> -&gt; FLOAT</w:t>
-      </w:r>
-    </w:p>
-    <w:p>
-      <w:pPr>
-        <w:rPr>
-          <w:lang w:val="en-US"/>
-        </w:rPr>
-      </w:pPr>
-      <w:proofErr w:type="spellStart"/>
-      <w:proofErr w:type="gramStart"/>
-      <w:r>
-        <w:rPr>
-          <w:lang w:val="en-US"/>
-        </w:rPr>
-        <w:t>const</w:t>
-      </w:r>
-      <w:proofErr w:type="spellEnd"/>
-      <w:proofErr w:type="gramEnd"/>
-      <w:r>
-        <w:rPr>
-          <w:lang w:val="en-US"/>
-        </w:rPr>
-        <w:t xml:space="preserve"> -&gt; STRING</w:t>
-      </w:r>
-    </w:p>
-    <w:p>
-      <w:pPr>
-        <w:rPr>
-          <w:lang w:val="en-US"/>
-        </w:rPr>
-      </w:pPr>
-      <w:proofErr w:type="gramStart"/>
-      <w:r>
-        <w:rPr>
+    </w:p>
+    <w:p>
+      <w:pPr>
+        <w:rPr>
+          <w:b/>
+          <w:lang w:val="en-US"/>
+        </w:rPr>
+      </w:pPr>
+      <w:proofErr w:type="gramStart"/>
+      <w:r>
+        <w:rPr>
+          <w:b/>
           <w:lang w:val="en-US"/>
         </w:rPr>
         <w:t>expression</w:t>
@@ -1538,30 +1404,21 @@
       <w:proofErr w:type="gramEnd"/>
       <w:r>
         <w:rPr>
-          <w:lang w:val="en-US"/>
-        </w:rPr>
-        <w:t xml:space="preserve"> -&gt; </w:t>
-      </w:r>
-      <w:proofErr w:type="spellStart"/>
-      <w:r>
-        <w:rPr>
-          <w:lang w:val="en-US"/>
-        </w:rPr>
-        <w:t>const</w:t>
-      </w:r>
-      <w:proofErr w:type="spellEnd"/>
-    </w:p>
-    <w:p>
-      <w:pPr>
-        <w:rPr>
-          <w:b/>
-          <w:lang w:val="en-US"/>
-        </w:rPr>
-      </w:pPr>
-      <w:proofErr w:type="gramStart"/>
-      <w:r>
-        <w:rPr>
-          <w:b/>
+          <w:b/>
+          <w:lang w:val="en-US"/>
+        </w:rPr>
+        <w:t xml:space="preserve"> -&gt; access</w:t>
+      </w:r>
+    </w:p>
+    <w:p>
+      <w:pPr>
+        <w:rPr>
+          <w:lang w:val="en-US"/>
+        </w:rPr>
+      </w:pPr>
+      <w:proofErr w:type="gramStart"/>
+      <w:r>
+        <w:rPr>
           <w:lang w:val="en-US"/>
         </w:rPr>
         <w:t>expression</w:t>
@@ -1569,10 +1426,9 @@
       <w:proofErr w:type="gramEnd"/>
       <w:r>
         <w:rPr>
-          <w:b/>
-          <w:lang w:val="en-US"/>
-        </w:rPr>
-        <w:t xml:space="preserve"> -&gt; access</w:t>
+          <w:lang w:val="en-US"/>
+        </w:rPr>
+        <w:t xml:space="preserve"> -&gt; expression + expression</w:t>
       </w:r>
     </w:p>
     <w:p>
@@ -1593,7 +1449,7 @@
         <w:rPr>
           <w:lang w:val="en-US"/>
         </w:rPr>
-        <w:t xml:space="preserve"> -&gt; expression + expression</w:t>
+        <w:t xml:space="preserve"> -&gt; expression - expression</w:t>
       </w:r>
     </w:p>
     <w:p>
@@ -1614,7 +1470,91 @@
         <w:rPr>
           <w:lang w:val="en-US"/>
         </w:rPr>
-        <w:t xml:space="preserve"> -&gt; expression - expression</w:t>
+        <w:t xml:space="preserve"> -&gt; expression * expression</w:t>
+      </w:r>
+    </w:p>
+    <w:p>
+      <w:pPr>
+        <w:rPr>
+          <w:lang w:val="en-US"/>
+        </w:rPr>
+      </w:pPr>
+      <w:proofErr w:type="gramStart"/>
+      <w:r>
+        <w:rPr>
+          <w:lang w:val="en-US"/>
+        </w:rPr>
+        <w:t>expression</w:t>
+      </w:r>
+      <w:proofErr w:type="gramEnd"/>
+      <w:r>
+        <w:rPr>
+          <w:lang w:val="en-US"/>
+        </w:rPr>
+        <w:t xml:space="preserve"> -&gt; expression / expression</w:t>
+      </w:r>
+    </w:p>
+    <w:p>
+      <w:pPr>
+        <w:rPr>
+          <w:lang w:val="en-US"/>
+        </w:rPr>
+      </w:pPr>
+      <w:proofErr w:type="gramStart"/>
+      <w:r>
+        <w:rPr>
+          <w:lang w:val="en-US"/>
+        </w:rPr>
+        <w:t>expression</w:t>
+      </w:r>
+      <w:proofErr w:type="gramEnd"/>
+      <w:r>
+        <w:rPr>
+          <w:lang w:val="en-US"/>
+        </w:rPr>
+        <w:t xml:space="preserve"> -&gt; expression % expression</w:t>
+      </w:r>
+    </w:p>
+    <w:p>
+      <w:pPr>
+        <w:rPr>
+          <w:lang w:val="en-US"/>
+        </w:rPr>
+      </w:pPr>
+      <w:proofErr w:type="gramStart"/>
+      <w:r>
+        <w:rPr>
+          <w:lang w:val="en-US"/>
+        </w:rPr>
+        <w:t>expression</w:t>
+      </w:r>
+      <w:proofErr w:type="gramEnd"/>
+      <w:r>
+        <w:rPr>
+          <w:lang w:val="en-US"/>
+        </w:rPr>
+        <w:t xml:space="preserve"> -&gt; expression | expression</w:t>
+      </w:r>
+    </w:p>
+    <w:p>
+      <w:pPr>
+        <w:rPr>
+          <w:lang w:val="en-US"/>
+        </w:rPr>
+      </w:pPr>
+      <w:proofErr w:type="gramStart"/>
+      <w:r>
+        <w:rPr>
+          <w:lang w:val="en-US"/>
+        </w:rPr>
+        <w:t>expression</w:t>
+      </w:r>
+      <w:proofErr w:type="gramEnd"/>
+      <w:r>
+        <w:rPr>
+          <w:lang w:val="en-US"/>
+        </w:rPr>
+        <w:t xml:space="preserve"> -&gt; expression &amp; expression</w:t>
       </w:r>
     </w:p>
     <w:p>
@@ -1636,7 +1576,7 @@
         <w:rPr>
           <w:lang w:val="en-US"/>
         </w:rPr>
-        <w:t xml:space="preserve"> -&gt; expression * expression</w:t>
+        <w:t xml:space="preserve"> -&gt; expression ^ expression</w:t>
       </w:r>
     </w:p>
     <w:p>
@@ -1657,7 +1597,7 @@
         <w:rPr>
           <w:lang w:val="en-US"/>
         </w:rPr>
-        <w:t xml:space="preserve"> -&gt; expression / expression</w:t>
+        <w:t xml:space="preserve"> -&gt; expression AND expression</w:t>
       </w:r>
     </w:p>
     <w:p>
@@ -1678,7 +1618,7 @@
         <w:rPr>
           <w:lang w:val="en-US"/>
         </w:rPr>
-        <w:t xml:space="preserve"> -&gt; expression % expression</w:t>
+        <w:t xml:space="preserve"> -&gt; expression OR expression</w:t>
       </w:r>
     </w:p>
     <w:p>
@@ -1699,7 +1639,7 @@
         <w:rPr>
           <w:lang w:val="en-US"/>
         </w:rPr>
-        <w:t xml:space="preserve"> -&gt; expression | expression</w:t>
+        <w:t xml:space="preserve"> -&gt; expression SHL expression</w:t>
       </w:r>
     </w:p>
     <w:p>
@@ -1720,7 +1660,7 @@
         <w:rPr>
           <w:lang w:val="en-US"/>
         </w:rPr>
-        <w:t xml:space="preserve"> -&gt; expression &amp; expression</w:t>
+        <w:t xml:space="preserve"> -&gt; expression SHR expression</w:t>
       </w:r>
     </w:p>
     <w:p>
@@ -1741,7 +1681,7 @@
         <w:rPr>
           <w:lang w:val="en-US"/>
         </w:rPr>
-        <w:t xml:space="preserve"> -&gt; expression ^ expression</w:t>
+        <w:t xml:space="preserve"> -&gt; expression EQ expression</w:t>
       </w:r>
     </w:p>
     <w:p>
@@ -1762,7 +1702,7 @@
         <w:rPr>
           <w:lang w:val="en-US"/>
         </w:rPr>
-        <w:t xml:space="preserve"> -&gt; expression AND expression</w:t>
+        <w:t xml:space="preserve"> -&gt; expression NEQ expression</w:t>
       </w:r>
     </w:p>
     <w:p>
@@ -1783,7 +1723,7 @@
         <w:rPr>
           <w:lang w:val="en-US"/>
         </w:rPr>
-        <w:t xml:space="preserve"> -&gt; expression OR expression</w:t>
+        <w:t xml:space="preserve"> -&gt; expression &gt; expression</w:t>
       </w:r>
     </w:p>
     <w:p>
@@ -1804,7 +1744,7 @@
         <w:rPr>
           <w:lang w:val="en-US"/>
         </w:rPr>
-        <w:t xml:space="preserve"> -&gt; expression SHL expression</w:t>
+        <w:t xml:space="preserve"> -&gt; expression &lt; expression</w:t>
       </w:r>
     </w:p>
     <w:p>
@@ -1825,7 +1765,7 @@
         <w:rPr>
           <w:lang w:val="en-US"/>
         </w:rPr>
-        <w:t xml:space="preserve"> -&gt; expression SHR expression</w:t>
+        <w:t xml:space="preserve"> -&gt; expression LE expression</w:t>
       </w:r>
     </w:p>
     <w:p>
@@ -1846,7 +1786,7 @@
         <w:rPr>
           <w:lang w:val="en-US"/>
         </w:rPr>
-        <w:t xml:space="preserve"> -&gt; expression EQ expression</w:t>
+        <w:t xml:space="preserve"> -&gt; expression GE expression</w:t>
       </w:r>
     </w:p>
     <w:p>
@@ -1867,7 +1807,7 @@
         <w:rPr>
           <w:lang w:val="en-US"/>
         </w:rPr>
-        <w:t xml:space="preserve"> -&gt; expression NEQ expression</w:t>
+        <w:t xml:space="preserve"> -&gt; ( expression )</w:t>
       </w:r>
     </w:p>
     <w:p>
@@ -1888,18 +1828,20 @@
         <w:rPr>
           <w:lang w:val="en-US"/>
         </w:rPr>
-        <w:t xml:space="preserve"> -&gt; expression &gt; expression</w:t>
-      </w:r>
-    </w:p>
-    <w:p>
-      <w:pPr>
-        <w:rPr>
-          <w:lang w:val="en-US"/>
-        </w:rPr>
-      </w:pPr>
-      <w:proofErr w:type="gramStart"/>
-      <w:r>
-        <w:rPr>
+        <w:t xml:space="preserve"> -&gt; ( error )</w:t>
+      </w:r>
+    </w:p>
+    <w:p>
+      <w:pPr>
+        <w:rPr>
+          <w:b/>
+          <w:lang w:val="en-US"/>
+        </w:rPr>
+      </w:pPr>
+      <w:proofErr w:type="gramStart"/>
+      <w:r>
+        <w:rPr>
+          <w:b/>
           <w:lang w:val="en-US"/>
         </w:rPr>
         <w:t>expression</w:t>
@@ -1907,20 +1849,39 @@
       <w:proofErr w:type="gramEnd"/>
       <w:r>
         <w:rPr>
-          <w:lang w:val="en-US"/>
-        </w:rPr>
-        <w:t xml:space="preserve"> -&gt; expression &lt; expression</w:t>
-      </w:r>
-    </w:p>
-    <w:p>
-      <w:pPr>
-        <w:rPr>
-          <w:lang w:val="en-US"/>
-        </w:rPr>
-      </w:pPr>
-      <w:proofErr w:type="gramStart"/>
-      <w:r>
-        <w:rPr>
+          <w:b/>
+          <w:lang w:val="en-US"/>
+        </w:rPr>
+        <w:t xml:space="preserve"> -&gt; access ( </w:t>
+      </w:r>
+      <w:proofErr w:type="spellStart"/>
+      <w:r>
+        <w:rPr>
+          <w:b/>
+          <w:lang w:val="en-US"/>
+        </w:rPr>
+        <w:t>expr_list_or_empty</w:t>
+      </w:r>
+      <w:proofErr w:type="spellEnd"/>
+      <w:r>
+        <w:rPr>
+          <w:b/>
+          <w:lang w:val="en-US"/>
+        </w:rPr>
+        <w:t xml:space="preserve"> )</w:t>
+      </w:r>
+    </w:p>
+    <w:p>
+      <w:pPr>
+        <w:rPr>
+          <w:b/>
+          <w:lang w:val="en-US"/>
+        </w:rPr>
+      </w:pPr>
+      <w:proofErr w:type="gramStart"/>
+      <w:r>
+        <w:rPr>
+          <w:b/>
           <w:lang w:val="en-US"/>
         </w:rPr>
         <w:t>expression</w:t>
@@ -1928,101 +1889,21 @@
       <w:proofErr w:type="gramEnd"/>
       <w:r>
         <w:rPr>
-          <w:lang w:val="en-US"/>
-        </w:rPr>
-        <w:t xml:space="preserve"> -&gt; expression LE expression</w:t>
-      </w:r>
-    </w:p>
-    <w:p>
-      <w:pPr>
-        <w:rPr>
-          <w:lang w:val="en-US"/>
-        </w:rPr>
-      </w:pPr>
-      <w:proofErr w:type="gramStart"/>
-      <w:r>
-        <w:rPr>
-          <w:lang w:val="en-US"/>
-        </w:rPr>
-        <w:t>expression</w:t>
-      </w:r>
-      <w:proofErr w:type="gramEnd"/>
-      <w:r>
-        <w:rPr>
-          <w:lang w:val="en-US"/>
-        </w:rPr>
-        <w:t xml:space="preserve"> -&gt; expression GE expression</w:t>
-      </w:r>
-    </w:p>
-    <w:p>
-      <w:pPr>
-        <w:rPr>
-          <w:lang w:val="en-US"/>
-        </w:rPr>
-      </w:pPr>
-      <w:proofErr w:type="gramStart"/>
-      <w:r>
-        <w:rPr>
-          <w:lang w:val="en-US"/>
-        </w:rPr>
-        <w:t>expression</w:t>
-      </w:r>
-      <w:proofErr w:type="gramEnd"/>
-      <w:r>
-        <w:rPr>
-          <w:lang w:val="en-US"/>
-        </w:rPr>
-        <w:t xml:space="preserve"> -&gt; ( expression )</w:t>
-      </w:r>
-    </w:p>
-    <w:p>
-      <w:pPr>
-        <w:rPr>
-          <w:lang w:val="en-US"/>
-        </w:rPr>
-      </w:pPr>
-      <w:proofErr w:type="gramStart"/>
-      <w:r>
-        <w:rPr>
-          <w:lang w:val="en-US"/>
-        </w:rPr>
-        <w:t>expression</w:t>
-      </w:r>
-      <w:proofErr w:type="gramEnd"/>
-      <w:r>
-        <w:rPr>
-          <w:lang w:val="en-US"/>
-        </w:rPr>
-        <w:t xml:space="preserve"> -&gt; ( error )</w:t>
-      </w:r>
-    </w:p>
-    <w:p>
-      <w:pPr>
-        <w:rPr>
-          <w:b/>
-          <w:lang w:val="en-US"/>
-        </w:rPr>
-      </w:pPr>
-      <w:proofErr w:type="gramStart"/>
-      <w:r>
-        <w:rPr>
-          <w:b/>
-          <w:lang w:val="en-US"/>
-        </w:rPr>
-        <w:t>expression</w:t>
-      </w:r>
-      <w:proofErr w:type="gramEnd"/>
-      <w:r>
-        <w:rPr>
-          <w:b/>
-          <w:lang w:val="en-US"/>
-        </w:rPr>
-        <w:t xml:space="preserve"> -&gt; access ( </w:t>
-      </w:r>
-      <w:proofErr w:type="spellStart"/>
-      <w:r>
-        <w:rPr>
-          <w:b/>
+          <w:b/>
+          <w:lang w:val="en-US"/>
+        </w:rPr>
+        <w:t xml:space="preserve"> -&gt; access ( error )</w:t>
+      </w:r>
+    </w:p>
+    <w:p>
+      <w:pPr>
+        <w:rPr>
+          <w:lang w:val="en-US"/>
+        </w:rPr>
+      </w:pPr>
+      <w:proofErr w:type="spellStart"/>
+      <w:r>
+        <w:rPr>
           <w:lang w:val="en-US"/>
         </w:rPr>
         <w:t>expr_list_or_empty</w:t>
@@ -2030,35 +1911,18 @@
       <w:proofErr w:type="spellEnd"/>
       <w:r>
         <w:rPr>
-          <w:b/>
-          <w:lang w:val="en-US"/>
-        </w:rPr>
-        <w:t xml:space="preserve"> )</w:t>
-      </w:r>
-    </w:p>
-    <w:p>
-      <w:pPr>
-        <w:rPr>
-          <w:b/>
-          <w:lang w:val="en-US"/>
-        </w:rPr>
-      </w:pPr>
-      <w:proofErr w:type="gramStart"/>
-      <w:r>
-        <w:rPr>
-          <w:b/>
-          <w:lang w:val="en-US"/>
-        </w:rPr>
-        <w:t>expression</w:t>
-      </w:r>
-      <w:proofErr w:type="gramEnd"/>
-      <w:r>
-        <w:rPr>
-          <w:b/>
-          <w:lang w:val="en-US"/>
-        </w:rPr>
-        <w:t xml:space="preserve"> -&gt; access ( error )</w:t>
-      </w:r>
+          <w:lang w:val="en-US"/>
+        </w:rPr>
+        <w:t xml:space="preserve"> -&gt; </w:t>
+      </w:r>
+      <w:proofErr w:type="spellStart"/>
+      <w:r>
+        <w:rPr>
+          <w:lang w:val="en-US"/>
+        </w:rPr>
+        <w:t>expr_list</w:t>
+      </w:r>
+      <w:proofErr w:type="spellEnd"/>
     </w:p>
     <w:p>
       <w:pPr>
@@ -2078,6 +1942,27 @@
         <w:rPr>
           <w:lang w:val="en-US"/>
         </w:rPr>
+        <w:t xml:space="preserve"> -&gt; &lt;empty&gt;</w:t>
+      </w:r>
+    </w:p>
+    <w:p>
+      <w:pPr>
+        <w:rPr>
+          <w:lang w:val="en-US"/>
+        </w:rPr>
+      </w:pPr>
+      <w:proofErr w:type="spellStart"/>
+      <w:r>
+        <w:rPr>
+          <w:lang w:val="en-US"/>
+        </w:rPr>
+        <w:t>expr_list</w:t>
+      </w:r>
+      <w:proofErr w:type="spellEnd"/>
+      <w:r>
+        <w:rPr>
+          <w:lang w:val="en-US"/>
+        </w:rPr>
         <w:t xml:space="preserve"> -&gt; </w:t>
       </w:r>
       <w:proofErr w:type="spellStart"/>
@@ -2085,24 +1970,112 @@
         <w:rPr>
           <w:lang w:val="en-US"/>
         </w:rPr>
+        <w:t>expr_</w:t>
+      </w:r>
+      <w:proofErr w:type="gramStart"/>
+      <w:r>
+        <w:rPr>
+          <w:lang w:val="en-US"/>
+        </w:rPr>
+        <w:t>list</w:t>
+      </w:r>
+      <w:proofErr w:type="spellEnd"/>
+      <w:r>
+        <w:rPr>
+          <w:lang w:val="en-US"/>
+        </w:rPr>
+        <w:t xml:space="preserve"> ,</w:t>
+      </w:r>
+      <w:proofErr w:type="gramEnd"/>
+      <w:r>
+        <w:rPr>
+          <w:lang w:val="en-US"/>
+        </w:rPr>
+        <w:t xml:space="preserve"> expression</w:t>
+      </w:r>
+    </w:p>
+    <w:p>
+      <w:pPr>
+        <w:rPr>
+          <w:lang w:val="en-US"/>
+        </w:rPr>
+      </w:pPr>
+      <w:proofErr w:type="spellStart"/>
+      <w:r>
+        <w:rPr>
+          <w:lang w:val="en-US"/>
+        </w:rPr>
         <w:t>expr_list</w:t>
       </w:r>
       <w:proofErr w:type="spellEnd"/>
-    </w:p>
-    <w:p>
-      <w:pPr>
-        <w:rPr>
-          <w:lang w:val="en-US"/>
-        </w:rPr>
-      </w:pPr>
-      <w:proofErr w:type="spellStart"/>
-      <w:r>
-        <w:rPr>
-          <w:lang w:val="en-US"/>
-        </w:rPr>
-        <w:t>expr_list_or_empty</w:t>
-      </w:r>
-      <w:proofErr w:type="spellEnd"/>
+      <w:r>
+        <w:rPr>
+          <w:lang w:val="en-US"/>
+        </w:rPr>
+        <w:t xml:space="preserve"> -&gt; expression</w:t>
+      </w:r>
+    </w:p>
+    <w:p>
+      <w:pPr>
+        <w:rPr>
+          <w:lang w:val="en-US"/>
+        </w:rPr>
+      </w:pPr>
+      <w:proofErr w:type="spellStart"/>
+      <w:proofErr w:type="gramStart"/>
+      <w:r>
+        <w:rPr>
+          <w:lang w:val="en-US"/>
+        </w:rPr>
+        <w:t>fundefs</w:t>
+      </w:r>
+      <w:proofErr w:type="spellEnd"/>
+      <w:proofErr w:type="gramEnd"/>
+      <w:r>
+        <w:rPr>
+          <w:lang w:val="en-US"/>
+        </w:rPr>
+        <w:t xml:space="preserve"> -&gt; </w:t>
+      </w:r>
+      <w:proofErr w:type="spellStart"/>
+      <w:r>
+        <w:rPr>
+          <w:lang w:val="en-US"/>
+        </w:rPr>
+        <w:t>fundef</w:t>
+      </w:r>
+      <w:proofErr w:type="spellEnd"/>
+      <w:r>
+        <w:rPr>
+          <w:lang w:val="en-US"/>
+        </w:rPr>
+        <w:t xml:space="preserve"> </w:t>
+      </w:r>
+      <w:proofErr w:type="spellStart"/>
+      <w:r>
+        <w:rPr>
+          <w:lang w:val="en-US"/>
+        </w:rPr>
+        <w:t>fundefs</w:t>
+      </w:r>
+      <w:proofErr w:type="spellEnd"/>
+    </w:p>
+    <w:p>
+      <w:pPr>
+        <w:rPr>
+          <w:lang w:val="en-US"/>
+        </w:rPr>
+      </w:pPr>
+      <w:proofErr w:type="spellStart"/>
+      <w:proofErr w:type="gramStart"/>
+      <w:r>
+        <w:rPr>
+          <w:lang w:val="en-US"/>
+        </w:rPr>
+        <w:t>fundefs</w:t>
+      </w:r>
+      <w:proofErr w:type="spellEnd"/>
+      <w:proofErr w:type="gramEnd"/>
       <w:r>
         <w:rPr>
           <w:lang w:val="en-US"/>
@@ -2117,11 +2090,123 @@
         </w:rPr>
       </w:pPr>
       <w:proofErr w:type="spellStart"/>
-      <w:r>
-        <w:rPr>
-          <w:lang w:val="en-US"/>
-        </w:rPr>
-        <w:t>expr_list</w:t>
+      <w:proofErr w:type="gramStart"/>
+      <w:r>
+        <w:rPr>
+          <w:lang w:val="en-US"/>
+        </w:rPr>
+        <w:t>fundef</w:t>
+      </w:r>
+      <w:proofErr w:type="spellEnd"/>
+      <w:proofErr w:type="gramEnd"/>
+      <w:r>
+        <w:rPr>
+          <w:lang w:val="en-US"/>
+        </w:rPr>
+        <w:t xml:space="preserve"> -&gt; TYPE ID ( </w:t>
+      </w:r>
+      <w:proofErr w:type="spellStart"/>
+      <w:r>
+        <w:rPr>
+          <w:lang w:val="en-US"/>
+        </w:rPr>
+        <w:t>args_list_or_empty</w:t>
+      </w:r>
+      <w:proofErr w:type="spellEnd"/>
+      <w:r>
+        <w:rPr>
+          <w:lang w:val="en-US"/>
+        </w:rPr>
+        <w:t xml:space="preserve"> ) </w:t>
+      </w:r>
+      <w:proofErr w:type="spellStart"/>
+      <w:r>
+        <w:rPr>
+          <w:lang w:val="en-US"/>
+        </w:rPr>
+        <w:t>compound_instr</w:t>
+      </w:r>
+      <w:proofErr w:type="spellEnd"/>
+    </w:p>
+    <w:p>
+      <w:pPr>
+        <w:rPr>
+          <w:b/>
+          <w:lang w:val="en-US"/>
+        </w:rPr>
+      </w:pPr>
+      <w:proofErr w:type="spellStart"/>
+      <w:proofErr w:type="gramStart"/>
+      <w:r>
+        <w:rPr>
+          <w:b/>
+          <w:lang w:val="en-US"/>
+        </w:rPr>
+        <w:t>fundef</w:t>
+      </w:r>
+      <w:proofErr w:type="spellEnd"/>
+      <w:proofErr w:type="gramEnd"/>
+      <w:r>
+        <w:rPr>
+          <w:b/>
+          <w:lang w:val="en-US"/>
+        </w:rPr>
+        <w:t xml:space="preserve"> -&gt; ID </w:t>
+      </w:r>
+      <w:proofErr w:type="spellStart"/>
+      <w:r>
+        <w:rPr>
+          <w:b/>
+          <w:lang w:val="en-US"/>
+        </w:rPr>
+        <w:t>ID</w:t>
+      </w:r>
+      <w:proofErr w:type="spellEnd"/>
+      <w:r>
+        <w:rPr>
+          <w:b/>
+          <w:lang w:val="en-US"/>
+        </w:rPr>
+        <w:t xml:space="preserve"> ( </w:t>
+      </w:r>
+      <w:proofErr w:type="spellStart"/>
+      <w:r>
+        <w:rPr>
+          <w:b/>
+          <w:lang w:val="en-US"/>
+        </w:rPr>
+        <w:t>args_list_or_empty</w:t>
+      </w:r>
+      <w:proofErr w:type="spellEnd"/>
+      <w:r>
+        <w:rPr>
+          <w:b/>
+          <w:lang w:val="en-US"/>
+        </w:rPr>
+        <w:t xml:space="preserve"> ) </w:t>
+      </w:r>
+      <w:proofErr w:type="spellStart"/>
+      <w:r>
+        <w:rPr>
+          <w:b/>
+          <w:lang w:val="en-US"/>
+        </w:rPr>
+        <w:t>compound_instr</w:t>
+      </w:r>
+      <w:proofErr w:type="spellEnd"/>
+    </w:p>
+    <w:p>
+      <w:pPr>
+        <w:rPr>
+          <w:lang w:val="en-US"/>
+        </w:rPr>
+      </w:pPr>
+      <w:proofErr w:type="spellStart"/>
+      <w:r>
+        <w:rPr>
+          <w:lang w:val="en-US"/>
+        </w:rPr>
+        <w:t>args_list_or_empty</w:t>
       </w:r>
       <w:proofErr w:type="spellEnd"/>
       <w:r>
@@ -2135,7 +2220,57 @@
         <w:rPr>
           <w:lang w:val="en-US"/>
         </w:rPr>
-        <w:t>expr_</w:t>
+        <w:t>args_list</w:t>
+      </w:r>
+      <w:proofErr w:type="spellEnd"/>
+    </w:p>
+    <w:p>
+      <w:pPr>
+        <w:rPr>
+          <w:lang w:val="en-US"/>
+        </w:rPr>
+      </w:pPr>
+      <w:proofErr w:type="spellStart"/>
+      <w:r>
+        <w:rPr>
+          <w:lang w:val="en-US"/>
+        </w:rPr>
+        <w:t>args_list_or_empty</w:t>
+      </w:r>
+      <w:proofErr w:type="spellEnd"/>
+      <w:r>
+        <w:rPr>
+          <w:lang w:val="en-US"/>
+        </w:rPr>
+        <w:t xml:space="preserve"> -&gt; &lt;empty&gt;</w:t>
+      </w:r>
+    </w:p>
+    <w:p>
+      <w:pPr>
+        <w:rPr>
+          <w:lang w:val="en-US"/>
+        </w:rPr>
+      </w:pPr>
+      <w:proofErr w:type="spellStart"/>
+      <w:r>
+        <w:rPr>
+          <w:lang w:val="en-US"/>
+        </w:rPr>
+        <w:t>args_list</w:t>
+      </w:r>
+      <w:proofErr w:type="spellEnd"/>
+      <w:r>
+        <w:rPr>
+          <w:lang w:val="en-US"/>
+        </w:rPr>
+        <w:t xml:space="preserve"> -&gt; </w:t>
+      </w:r>
+      <w:proofErr w:type="spellStart"/>
+      <w:r>
+        <w:rPr>
+          <w:lang w:val="en-US"/>
+        </w:rPr>
+        <w:t>args_</w:t>
       </w:r>
       <w:proofErr w:type="gramStart"/>
       <w:r>
@@ -2156,46 +2291,31 @@
         <w:rPr>
           <w:lang w:val="en-US"/>
         </w:rPr>
-        <w:t xml:space="preserve"> expression</w:t>
-      </w:r>
-    </w:p>
-    <w:p>
-      <w:pPr>
-        <w:rPr>
-          <w:lang w:val="en-US"/>
-        </w:rPr>
-      </w:pPr>
-      <w:proofErr w:type="spellStart"/>
-      <w:r>
-        <w:rPr>
-          <w:lang w:val="en-US"/>
-        </w:rPr>
-        <w:t>expr_list</w:t>
-      </w:r>
-      <w:proofErr w:type="spellEnd"/>
-      <w:r>
-        <w:rPr>
-          <w:lang w:val="en-US"/>
-        </w:rPr>
-        <w:t xml:space="preserve"> -&gt; expression</w:t>
-      </w:r>
-    </w:p>
-    <w:p>
-      <w:pPr>
-        <w:rPr>
-          <w:lang w:val="en-US"/>
-        </w:rPr>
-      </w:pPr>
-      <w:proofErr w:type="spellStart"/>
-      <w:proofErr w:type="gramStart"/>
-      <w:r>
-        <w:rPr>
-          <w:lang w:val="en-US"/>
-        </w:rPr>
-        <w:t>fundefs</w:t>
-      </w:r>
-      <w:proofErr w:type="spellEnd"/>
-      <w:proofErr w:type="gramEnd"/>
+        <w:t xml:space="preserve"> </w:t>
+      </w:r>
+      <w:proofErr w:type="spellStart"/>
+      <w:r>
+        <w:rPr>
+          <w:lang w:val="en-US"/>
+        </w:rPr>
+        <w:t>arg</w:t>
+      </w:r>
+      <w:proofErr w:type="spellEnd"/>
+    </w:p>
+    <w:p>
+      <w:pPr>
+        <w:rPr>
+          <w:lang w:val="en-US"/>
+        </w:rPr>
+      </w:pPr>
+      <w:proofErr w:type="spellStart"/>
+      <w:r>
+        <w:rPr>
+          <w:lang w:val="en-US"/>
+        </w:rPr>
+        <w:t>args_list</w:t>
+      </w:r>
+      <w:proofErr w:type="spellEnd"/>
       <w:r>
         <w:rPr>
           <w:lang w:val="en-US"/>
@@ -2207,308 +2327,23 @@
         <w:rPr>
           <w:lang w:val="en-US"/>
         </w:rPr>
-        <w:t>fundef</w:t>
-      </w:r>
-      <w:proofErr w:type="spellEnd"/>
-      <w:r>
-        <w:rPr>
-          <w:lang w:val="en-US"/>
-        </w:rPr>
-        <w:t xml:space="preserve"> </w:t>
-      </w:r>
-      <w:proofErr w:type="spellStart"/>
-      <w:r>
-        <w:rPr>
-          <w:lang w:val="en-US"/>
-        </w:rPr>
-        <w:t>fundefs</w:t>
-      </w:r>
-      <w:proofErr w:type="spellEnd"/>
-    </w:p>
-    <w:p>
-      <w:pPr>
-        <w:rPr>
-          <w:lang w:val="en-US"/>
-        </w:rPr>
-      </w:pPr>
-      <w:proofErr w:type="spellStart"/>
-      <w:proofErr w:type="gramStart"/>
-      <w:r>
-        <w:rPr>
-          <w:lang w:val="en-US"/>
-        </w:rPr>
-        <w:t>fundefs</w:t>
-      </w:r>
-      <w:proofErr w:type="spellEnd"/>
-      <w:proofErr w:type="gramEnd"/>
-      <w:r>
-        <w:rPr>
-          <w:lang w:val="en-US"/>
-        </w:rPr>
-        <w:t xml:space="preserve"> -&gt; &lt;empty&gt;</w:t>
-      </w:r>
-    </w:p>
-    <w:p>
-      <w:pPr>
-        <w:rPr>
-          <w:lang w:val="en-US"/>
-        </w:rPr>
-      </w:pPr>
-      <w:proofErr w:type="spellStart"/>
-      <w:proofErr w:type="gramStart"/>
-      <w:r>
-        <w:rPr>
-          <w:lang w:val="en-US"/>
-        </w:rPr>
-        <w:t>fundef</w:t>
-      </w:r>
-      <w:proofErr w:type="spellEnd"/>
-      <w:proofErr w:type="gramEnd"/>
-      <w:r>
-        <w:rPr>
-          <w:lang w:val="en-US"/>
-        </w:rPr>
-        <w:t xml:space="preserve"> -&gt; TYPE ID ( </w:t>
-      </w:r>
-      <w:proofErr w:type="spellStart"/>
-      <w:r>
-        <w:rPr>
-          <w:lang w:val="en-US"/>
-        </w:rPr>
-        <w:t>args_list_or_empty</w:t>
-      </w:r>
-      <w:proofErr w:type="spellEnd"/>
-      <w:r>
-        <w:rPr>
-          <w:lang w:val="en-US"/>
-        </w:rPr>
-        <w:t xml:space="preserve"> ) </w:t>
-      </w:r>
-      <w:proofErr w:type="spellStart"/>
-      <w:r>
-        <w:rPr>
-          <w:lang w:val="en-US"/>
-        </w:rPr>
-        <w:t>compound_instr</w:t>
-      </w:r>
-      <w:proofErr w:type="spellEnd"/>
-    </w:p>
-    <w:p>
-      <w:pPr>
-        <w:rPr>
-          <w:b/>
-          <w:lang w:val="en-US"/>
-        </w:rPr>
-      </w:pPr>
-      <w:proofErr w:type="spellStart"/>
-      <w:proofErr w:type="gramStart"/>
-      <w:r>
-        <w:rPr>
-          <w:b/>
+        <w:t>arg</w:t>
+      </w:r>
+      <w:proofErr w:type="spellEnd"/>
+    </w:p>
+    <w:p>
+      <w:pPr>
+        <w:rPr>
+          <w:lang w:val="en-US"/>
+        </w:rPr>
+      </w:pPr>
+      <w:proofErr w:type="spellStart"/>
+      <w:proofErr w:type="gramStart"/>
+      <w:r>
+        <w:rPr>
           <w:lang w:val="en-US"/>
         </w:rPr>
         <w:lastRenderedPageBreak/>
-        <w:t>fundef</w:t>
-      </w:r>
-      <w:proofErr w:type="spellEnd"/>
-      <w:proofErr w:type="gramEnd"/>
-      <w:r>
-        <w:rPr>
-          <w:b/>
-          <w:lang w:val="en-US"/>
-        </w:rPr>
-        <w:t xml:space="preserve"> -&gt; ID </w:t>
-      </w:r>
-      <w:proofErr w:type="spellStart"/>
-      <w:r>
-        <w:rPr>
-          <w:b/>
-          <w:lang w:val="en-US"/>
-        </w:rPr>
-        <w:t>ID</w:t>
-      </w:r>
-      <w:proofErr w:type="spellEnd"/>
-      <w:r>
-        <w:rPr>
-          <w:b/>
-          <w:lang w:val="en-US"/>
-        </w:rPr>
-        <w:t xml:space="preserve"> ( </w:t>
-      </w:r>
-      <w:proofErr w:type="spellStart"/>
-      <w:r>
-        <w:rPr>
-          <w:b/>
-          <w:lang w:val="en-US"/>
-        </w:rPr>
-        <w:t>args_list_or_empty</w:t>
-      </w:r>
-      <w:proofErr w:type="spellEnd"/>
-      <w:r>
-        <w:rPr>
-          <w:b/>
-          <w:lang w:val="en-US"/>
-        </w:rPr>
-        <w:t xml:space="preserve"> ) </w:t>
-      </w:r>
-      <w:proofErr w:type="spellStart"/>
-      <w:r>
-        <w:rPr>
-          <w:b/>
-          <w:lang w:val="en-US"/>
-        </w:rPr>
-        <w:t>compound_instr</w:t>
-      </w:r>
-      <w:proofErr w:type="spellEnd"/>
-    </w:p>
-    <w:p>
-      <w:pPr>
-        <w:rPr>
-          <w:lang w:val="en-US"/>
-        </w:rPr>
-      </w:pPr>
-      <w:proofErr w:type="spellStart"/>
-      <w:r>
-        <w:rPr>
-          <w:lang w:val="en-US"/>
-        </w:rPr>
-        <w:t>args_list_or_empty</w:t>
-      </w:r>
-      <w:proofErr w:type="spellEnd"/>
-      <w:r>
-        <w:rPr>
-          <w:lang w:val="en-US"/>
-        </w:rPr>
-        <w:t xml:space="preserve"> -&gt; </w:t>
-      </w:r>
-      <w:proofErr w:type="spellStart"/>
-      <w:r>
-        <w:rPr>
-          <w:lang w:val="en-US"/>
-        </w:rPr>
-        <w:t>args_list</w:t>
-      </w:r>
-      <w:proofErr w:type="spellEnd"/>
-    </w:p>
-    <w:p>
-      <w:pPr>
-        <w:rPr>
-          <w:lang w:val="en-US"/>
-        </w:rPr>
-      </w:pPr>
-      <w:proofErr w:type="spellStart"/>
-      <w:r>
-        <w:rPr>
-          <w:lang w:val="en-US"/>
-        </w:rPr>
-        <w:t>args_list_or_empty</w:t>
-      </w:r>
-      <w:proofErr w:type="spellEnd"/>
-      <w:r>
-        <w:rPr>
-          <w:lang w:val="en-US"/>
-        </w:rPr>
-        <w:t xml:space="preserve"> -&gt; &lt;empty&gt;</w:t>
-      </w:r>
-    </w:p>
-    <w:p>
-      <w:pPr>
-        <w:rPr>
-          <w:lang w:val="en-US"/>
-        </w:rPr>
-      </w:pPr>
-      <w:proofErr w:type="spellStart"/>
-      <w:r>
-        <w:rPr>
-          <w:lang w:val="en-US"/>
-        </w:rPr>
-        <w:t>args_list</w:t>
-      </w:r>
-      <w:proofErr w:type="spellEnd"/>
-      <w:r>
-        <w:rPr>
-          <w:lang w:val="en-US"/>
-        </w:rPr>
-        <w:t xml:space="preserve"> -&gt; </w:t>
-      </w:r>
-      <w:proofErr w:type="spellStart"/>
-      <w:r>
-        <w:rPr>
-          <w:lang w:val="en-US"/>
-        </w:rPr>
-        <w:t>args_</w:t>
-      </w:r>
-      <w:proofErr w:type="gramStart"/>
-      <w:r>
-        <w:rPr>
-          <w:lang w:val="en-US"/>
-        </w:rPr>
-        <w:t>list</w:t>
-      </w:r>
-      <w:proofErr w:type="spellEnd"/>
-      <w:r>
-        <w:rPr>
-          <w:lang w:val="en-US"/>
-        </w:rPr>
-        <w:t xml:space="preserve"> ,</w:t>
-      </w:r>
-      <w:proofErr w:type="gramEnd"/>
-      <w:r>
-        <w:rPr>
-          <w:lang w:val="en-US"/>
-        </w:rPr>
-        <w:t xml:space="preserve"> </w:t>
-      </w:r>
-      <w:proofErr w:type="spellStart"/>
-      <w:r>
-        <w:rPr>
-          <w:lang w:val="en-US"/>
-        </w:rPr>
-        <w:t>arg</w:t>
-      </w:r>
-      <w:proofErr w:type="spellEnd"/>
-    </w:p>
-    <w:p>
-      <w:pPr>
-        <w:rPr>
-          <w:lang w:val="en-US"/>
-        </w:rPr>
-      </w:pPr>
-      <w:proofErr w:type="spellStart"/>
-      <w:r>
-        <w:rPr>
-          <w:lang w:val="en-US"/>
-        </w:rPr>
-        <w:t>args_list</w:t>
-      </w:r>
-      <w:proofErr w:type="spellEnd"/>
-      <w:r>
-        <w:rPr>
-          <w:lang w:val="en-US"/>
-        </w:rPr>
-        <w:t xml:space="preserve"> -&gt; </w:t>
-      </w:r>
-      <w:proofErr w:type="spellStart"/>
-      <w:r>
-        <w:rPr>
-          <w:lang w:val="en-US"/>
-        </w:rPr>
-        <w:t>arg</w:t>
-      </w:r>
-      <w:proofErr w:type="spellEnd"/>
-    </w:p>
-    <w:p>
-      <w:pPr>
-        <w:rPr>
-          <w:lang w:val="en-US"/>
-        </w:rPr>
-      </w:pPr>
-      <w:proofErr w:type="spellStart"/>
-      <w:proofErr w:type="gramStart"/>
-      <w:r>
-        <w:rPr>
-          <w:lang w:val="en-US"/>
-        </w:rPr>
         <w:t>arg</w:t>
       </w:r>
       <w:proofErr w:type="spellEnd"/>

</xml_diff>